<commit_message>
Renaming files from kmos to kmcos
</commit_message>
<xml_diff>
--- a/tests/SQERTSS_unit_tests/0-HowToUseTesting.docx
+++ b/tests/SQERTSS_unit_tests/0-HowToUseTesting.docx
@@ -18,7 +18,21 @@
         <w:t xml:space="preserve"> </w:t>
       </w:r>
       <w:r>
-        <w:t>It requires a kmos installation to use, at present, because it requires a kmc_model.</w:t>
+        <w:t xml:space="preserve">It requires a </w:t>
+      </w:r>
+      <w:r>
+        <w:t>kmcos</w:t>
+      </w:r>
+      <w:r>
+        <w:t xml:space="preserve"> installation to use, at present, because it requires a </w:t>
+      </w:r>
+      <w:proofErr w:type="spellStart"/>
+      <w:r>
+        <w:t>kmc_model</w:t>
+      </w:r>
+      <w:proofErr w:type="spellEnd"/>
+      <w:r>
+        <w:t>.</w:t>
       </w:r>
       <w:r>
         <w:t xml:space="preserve"> </w:t>
@@ -26,26 +40,48 @@
       <w:r>
         <w:t>That is why we have a “</w:t>
       </w:r>
-      <w:r>
-        <w:t>throttling</w:t>
-      </w:r>
-      <w:r>
-        <w:t>_</w:t>
+      <w:proofErr w:type="spellStart"/>
+      <w:r>
+        <w:t>throttling_</w:t>
       </w:r>
       <w:r>
         <w:t>test_reaction_local_smart</w:t>
       </w:r>
-      <w:r>
-        <w:t>” which actually has a kmos model inside of it.</w:t>
-      </w:r>
-      <w:r>
-        <w:t xml:space="preserve"> The idea is that a person will compile a simple kmos model (</w:t>
+      <w:proofErr w:type="spellEnd"/>
+      <w:r>
+        <w:t xml:space="preserve">” which </w:t>
+      </w:r>
+      <w:proofErr w:type="gramStart"/>
+      <w:r>
+        <w:t>actually has</w:t>
+      </w:r>
+      <w:proofErr w:type="gramEnd"/>
+      <w:r>
+        <w:t xml:space="preserve"> a </w:t>
+      </w:r>
+      <w:r>
+        <w:t>kmcos</w:t>
+      </w:r>
+      <w:r>
+        <w:t xml:space="preserve"> model inside of it.</w:t>
+      </w:r>
+      <w:r>
+        <w:t xml:space="preserve"> The idea is that a person will compile a simple </w:t>
+      </w:r>
+      <w:r>
+        <w:t>kmcos</w:t>
+      </w:r>
+      <w:r>
+        <w:t xml:space="preserve"> model (</w:t>
       </w:r>
       <w:r>
         <w:t>first “python throttling_test_reaction.py” then “</w:t>
       </w:r>
       <w:r>
-        <w:t>kmos export</w:t>
+        <w:t>kmcos</w:t>
+      </w:r>
+      <w:r>
+        <w:t xml:space="preserve"> export</w:t>
       </w:r>
       <w:r>
         <w:t xml:space="preserve"> on</w:t>
@@ -63,42 +99,56 @@
         <w:t>)</w:t>
       </w:r>
       <w:r>
-        <w:t xml:space="preserve">. Then, currently, one goes inside the </w:t>
+        <w:t xml:space="preserve">. Then, currently, one goes inside </w:t>
+      </w:r>
+      <w:proofErr w:type="gramStart"/>
+      <w:r>
+        <w:t xml:space="preserve">the </w:t>
       </w:r>
       <w:r>
         <w:t xml:space="preserve"> </w:t>
       </w:r>
       <w:r>
-        <w:t>directory \</w:t>
-      </w:r>
+        <w:t>directory</w:t>
+      </w:r>
+      <w:proofErr w:type="gramEnd"/>
+      <w:r>
+        <w:t xml:space="preserve"> \</w:t>
+      </w:r>
+      <w:proofErr w:type="spellStart"/>
       <w:r>
         <w:t>throttling_</w:t>
       </w:r>
       <w:r>
         <w:t>test_reaction_local_smart</w:t>
       </w:r>
-      <w:r>
-        <w:t xml:space="preserve">\ </w:t>
-      </w:r>
-      <w:r>
-        <w:t>and typ</w:t>
-      </w:r>
-      <w:r>
-        <w:t>es</w:t>
-      </w:r>
-      <w:r>
-        <w:t xml:space="preserve"> “python runPytestDriver.py” or “python  runUnitTesterSG.py”.</w:t>
+      <w:proofErr w:type="spellEnd"/>
+      <w:r>
+        <w:t>\ and types “python runPytestDriver.py” or “python  runUnitTesterSG.py”.</w:t>
       </w:r>
     </w:p>
     <w:p>
       <w:r>
         <w:t xml:space="preserve">Cases 11 through 19 are solved manually inside </w:t>
       </w:r>
+      <w:proofErr w:type="gramStart"/>
       <w:r>
         <w:t>0-201101_ManualExamples.xlsx</w:t>
       </w:r>
       <w:r>
-        <w:t xml:space="preserve">  and are solved for the case that FFP_roof = None</w:t>
+        <w:t xml:space="preserve">  and</w:t>
+      </w:r>
+      <w:proofErr w:type="gramEnd"/>
+      <w:r>
+        <w:t xml:space="preserve"> are solved for the case that </w:t>
+      </w:r>
+      <w:proofErr w:type="spellStart"/>
+      <w:r>
+        <w:t>FFP_roof</w:t>
+      </w:r>
+      <w:proofErr w:type="spellEnd"/>
+      <w:r>
+        <w:t xml:space="preserve"> = None</w:t>
       </w:r>
       <w:r>
         <w:t xml:space="preserve"> (</w:t>
@@ -107,7 +157,15 @@
         <w:t xml:space="preserve">for the case where there is </w:t>
       </w:r>
       <w:r>
-        <w:t>no FFP_roof).</w:t>
+        <w:t xml:space="preserve">no </w:t>
+      </w:r>
+      <w:proofErr w:type="spellStart"/>
+      <w:r>
+        <w:t>FFP_roof</w:t>
+      </w:r>
+      <w:proofErr w:type="spellEnd"/>
+      <w:r>
+        <w:t>).</w:t>
       </w:r>
     </w:p>
     <w:p>
@@ -160,7 +218,13 @@
         <w:t>The code</w:t>
       </w:r>
       <w:r>
-        <w:t xml:space="preserve"> test_throttle_function.py is used by changing the line near the top which says “from test_throttle_case_7 import* to the appropriate number (note that means there is also a companion file from which settings are being imported).  Then simply run the test by typing “python test_throttle_function.py” (in the directory where the kmos model exists).</w:t>
+        <w:t xml:space="preserve"> test_throttle_function.py is used by changing the line near the top which says “from test_throttle_case_7 import* to the appropriate number (note that means there is also a companion file from which settings are being imported).  Then simply run the test by typing “python test_throttle_function.py” (in the directory where the </w:t>
+      </w:r>
+      <w:r>
+        <w:t>kmcos</w:t>
+      </w:r>
+      <w:r>
+        <w:t xml:space="preserve"> model exists).</w:t>
       </w:r>
     </w:p>
     <w:p>
@@ -184,10 +248,18 @@
         <w:t xml:space="preserve"> bash_</w:t>
       </w:r>
       <w:r>
-        <w:t>test_throttling.sh”</w:t>
-      </w:r>
-      <w:r>
-        <w:t xml:space="preserve"> . This is a </w:t>
+        <w:t>test_throttling.sh</w:t>
+      </w:r>
+      <w:proofErr w:type="gramStart"/>
+      <w:r>
+        <w:t>”</w:t>
+      </w:r>
+      <w:r>
+        <w:t xml:space="preserve"> .</w:t>
+      </w:r>
+      <w:proofErr w:type="gramEnd"/>
+      <w:r>
+        <w:t xml:space="preserve"> This is a </w:t>
       </w:r>
       <w:r>
         <w:t>bash scripting file that runs (currently) cases 1 through 7 at one time.</w:t>
@@ -202,13 +274,29 @@
         </w:numPr>
       </w:pPr>
       <w:r>
-        <w:t xml:space="preserve">There is a zip file of testing files that was created before UnitTesterSG </w:t>
+        <w:t xml:space="preserve">There is a zip file of testing files that was created before </w:t>
+      </w:r>
+      <w:proofErr w:type="spellStart"/>
+      <w:r>
+        <w:t>UnitTesterSG</w:t>
+      </w:r>
+      <w:proofErr w:type="spellEnd"/>
+      <w:r>
+        <w:t xml:space="preserve"> </w:t>
       </w:r>
       <w:r>
         <w:t xml:space="preserve">calls </w:t>
       </w:r>
       <w:r>
-        <w:t xml:space="preserve">incorporation. Those are considered deprecated since now we have UnitTesterSG </w:t>
+        <w:t xml:space="preserve">incorporation. Those are considered deprecated since now we have </w:t>
+      </w:r>
+      <w:proofErr w:type="spellStart"/>
+      <w:r>
+        <w:t>UnitTesterSG</w:t>
+      </w:r>
+      <w:proofErr w:type="spellEnd"/>
+      <w:r>
+        <w:t xml:space="preserve"> </w:t>
       </w:r>
       <w:r>
         <w:t xml:space="preserve">compatible </w:t>
@@ -235,8 +323,13 @@
         <w:t xml:space="preserve"> code</w:t>
       </w:r>
       <w:r>
-        <w:t xml:space="preserve"> with UnitTesterSG</w:t>
-      </w:r>
+        <w:t xml:space="preserve"> with </w:t>
+      </w:r>
+      <w:proofErr w:type="spellStart"/>
+      <w:r>
+        <w:t>UnitTesterSG</w:t>
+      </w:r>
+      <w:proofErr w:type="spellEnd"/>
       <w:r>
         <w:t xml:space="preserve"> is</w:t>
       </w:r>
@@ -244,7 +337,11 @@
         <w:t xml:space="preserve"> run (currently) by </w:t>
       </w:r>
       <w:r>
-        <w:t xml:space="preserve">in one of several ways. The individual test files can be run separately, but the intended way of use is to </w:t>
+        <w:t xml:space="preserve">in one of several ways. The individual test files can be run separately, but the intended way of use is </w:t>
+      </w:r>
+      <w:proofErr w:type="gramStart"/>
+      <w:r>
+        <w:t xml:space="preserve">to </w:t>
       </w:r>
       <w:r>
         <w:t xml:space="preserve"> navigat</w:t>
@@ -252,15 +349,18 @@
       <w:r>
         <w:t>e</w:t>
       </w:r>
+      <w:proofErr w:type="gramEnd"/>
       <w:r>
         <w:t xml:space="preserve"> one directory higher up than \</w:t>
       </w:r>
+      <w:proofErr w:type="spellStart"/>
       <w:r>
         <w:t>throttling_</w:t>
       </w:r>
       <w:r>
         <w:t>test_reaction_local_smart</w:t>
       </w:r>
+      <w:proofErr w:type="spellEnd"/>
       <w:r>
         <w:t>\ and typing “</w:t>
       </w:r>
@@ -271,32 +371,31 @@
         <w:t>runPytestDriver.py” or “</w:t>
       </w:r>
       <w:r>
-        <w:t xml:space="preserve">python </w:t>
+        <w:t xml:space="preserve">python  </w:t>
+      </w:r>
+      <w:r>
+        <w:t xml:space="preserve">runUnitTesterSG.py”. Alternatively, </w:t>
+      </w:r>
+      <w:r>
+        <w:t xml:space="preserve">one can go </w:t>
+      </w:r>
+      <w:r>
+        <w:t>into \</w:t>
+      </w:r>
+      <w:r>
+        <w:t>throttling</w:t>
       </w:r>
       <w:r>
         <w:t xml:space="preserve"> </w:t>
       </w:r>
       <w:r>
-        <w:t xml:space="preserve">runUnitTesterSG.py”. Alternatively, </w:t>
-      </w:r>
-      <w:r>
-        <w:t xml:space="preserve">one can go </w:t>
-      </w:r>
-      <w:r>
-        <w:t>into \</w:t>
-      </w:r>
-      <w:r>
-        <w:t>throttling</w:t>
-      </w:r>
-      <w:r>
-        <w:t xml:space="preserve"> </w:t>
-      </w:r>
-      <w:r>
         <w:t>_</w:t>
       </w:r>
+      <w:proofErr w:type="spellStart"/>
       <w:r>
         <w:t>test_reaction_local_smart</w:t>
       </w:r>
+      <w:proofErr w:type="spellEnd"/>
       <w:r>
         <w:t xml:space="preserve">\ and </w:t>
       </w:r>
@@ -340,19 +439,23 @@
         </w:numPr>
       </w:pPr>
       <w:r>
-        <w:t xml:space="preserve">The newer testing code uses UnitTesterSG and the export import library, which has some advantages and disadvantages. Some of the description </w:t>
-      </w:r>
-      <w:r>
-        <w:t>in the below points</w:t>
-      </w:r>
-      <w:r>
-        <w:t xml:space="preserve"> is really about describing how </w:t>
-      </w:r>
-      <w:r>
-        <w:t>the export import</w:t>
-      </w:r>
-      <w:r>
-        <w:t xml:space="preserve"> library works, in this context.  </w:t>
+        <w:t xml:space="preserve">The newer testing code uses </w:t>
+      </w:r>
+      <w:proofErr w:type="spellStart"/>
+      <w:r>
+        <w:t>UnitTesterSG</w:t>
+      </w:r>
+      <w:proofErr w:type="spellEnd"/>
+      <w:r>
+        <w:t xml:space="preserve"> and the export import library, which has some advantages and disadvantages. Some of the description in the below points is </w:t>
+      </w:r>
+      <w:proofErr w:type="gramStart"/>
+      <w:r>
+        <w:t>really about</w:t>
+      </w:r>
+      <w:proofErr w:type="gramEnd"/>
+      <w:r>
+        <w:t xml:space="preserve"> describing how the export import library works, in this context.  </w:t>
       </w:r>
     </w:p>
     <w:p>
@@ -364,7 +467,31 @@
         </w:numPr>
       </w:pPr>
       <w:r>
-        <w:t>If we look for example at test_throttle_case_11_params.txt, this has a variety of variables defined that will become loaded into the throttling globals module. That is basically what the export import library does: it saves parameters from a globals module (during runtime) and it loads parameters into a globals module when somebody wants to restart (or in this case, test) a simulation/code.</w:t>
+        <w:t xml:space="preserve">If we look for example at test_throttle_case_11_params.txt, this has a variety of variables defined that will become loaded into the throttling </w:t>
+      </w:r>
+      <w:proofErr w:type="spellStart"/>
+      <w:r>
+        <w:t>globals</w:t>
+      </w:r>
+      <w:proofErr w:type="spellEnd"/>
+      <w:r>
+        <w:t xml:space="preserve"> module. That is basically what the export import library does: it saves parameters from a </w:t>
+      </w:r>
+      <w:proofErr w:type="spellStart"/>
+      <w:r>
+        <w:t>globals</w:t>
+      </w:r>
+      <w:proofErr w:type="spellEnd"/>
+      <w:r>
+        <w:t xml:space="preserve"> module (during runtime) and it loads parameters into a </w:t>
+      </w:r>
+      <w:proofErr w:type="spellStart"/>
+      <w:r>
+        <w:t>globals</w:t>
+      </w:r>
+      <w:proofErr w:type="spellEnd"/>
+      <w:r>
+        <w:t xml:space="preserve"> module when somebody wants to restart (or in this case, test) a simulation/code.</w:t>
       </w:r>
     </w:p>
     <w:p>
@@ -376,7 +503,15 @@
         </w:numPr>
       </w:pPr>
       <w:r>
-        <w:t>It is worth noting that the throttling globals module does define many variables when it is 1</w:t>
+        <w:t xml:space="preserve">It is worth noting that the throttling </w:t>
+      </w:r>
+      <w:proofErr w:type="spellStart"/>
+      <w:r>
+        <w:t>globals</w:t>
+      </w:r>
+      <w:proofErr w:type="spellEnd"/>
+      <w:r>
+        <w:t xml:space="preserve"> module does define many variables when it is 1</w:t>
       </w:r>
       <w:r>
         <w:rPr>
@@ -399,9 +534,11 @@
       <w:r>
         <w:t xml:space="preserve">within test_throttle_case_11_params.txt, we have </w:t>
       </w:r>
+      <w:proofErr w:type="spellStart"/>
       <w:r>
         <w:t>aggregate_throttling_factors_dict_old</w:t>
       </w:r>
+      <w:proofErr w:type="spellEnd"/>
       <w:r>
         <w:t xml:space="preserve">. </w:t>
       </w:r>
@@ -421,24 +558,38 @@
         <w:lastRenderedPageBreak/>
         <w:t xml:space="preserve">within test_throttle_case_11_params_out.txt we have </w:t>
       </w:r>
+      <w:proofErr w:type="spellStart"/>
       <w:r>
         <w:t>incremental_throttling_factors_dict</w:t>
       </w:r>
+      <w:proofErr w:type="spellEnd"/>
       <w:r>
         <w:t xml:space="preserve"> which shows that reaction 6p0 is being throttled up. </w:t>
       </w:r>
       <w:r>
         <w:t xml:space="preserve">Note that in this file </w:t>
       </w:r>
+      <w:proofErr w:type="spellStart"/>
       <w:r>
         <w:t>aggregate_throttling_factors</w:t>
       </w:r>
-      <w:r>
-        <w:t xml:space="preserve"> is shown to have  a higher factor for reaction 6p0 relative to  </w:t>
-      </w:r>
+      <w:proofErr w:type="spellEnd"/>
+      <w:r>
+        <w:t xml:space="preserve"> is shown to </w:t>
+      </w:r>
+      <w:proofErr w:type="gramStart"/>
+      <w:r>
+        <w:t>have  a</w:t>
+      </w:r>
+      <w:proofErr w:type="gramEnd"/>
+      <w:r>
+        <w:t xml:space="preserve"> higher factor for reaction 6p0 relative to  </w:t>
+      </w:r>
+      <w:proofErr w:type="spellStart"/>
       <w:r>
         <w:t>aggregate_throttling_factors_dict_old</w:t>
       </w:r>
+      <w:proofErr w:type="spellEnd"/>
       <w:r>
         <w:t xml:space="preserve"> of this file. </w:t>
       </w:r>
@@ -452,14 +603,32 @@
         </w:numPr>
       </w:pPr>
       <w:r>
-        <w:t xml:space="preserve">Our testing runfile </w:t>
-      </w:r>
-      <w:r>
-        <w:t xml:space="preserve">occurs at a step in the algorithm after  </w:t>
-      </w:r>
-      <w:r>
-        <w:t>aggregate_throttling_factors_dict_old</w:t>
-      </w:r>
+        <w:t xml:space="preserve">Our testing </w:t>
+      </w:r>
+      <w:proofErr w:type="spellStart"/>
+      <w:r>
+        <w:t>runfile</w:t>
+      </w:r>
+      <w:proofErr w:type="spellEnd"/>
+      <w:r>
+        <w:t xml:space="preserve"> </w:t>
+      </w:r>
+      <w:r>
+        <w:t xml:space="preserve">occurs at a step in the algorithm </w:t>
+      </w:r>
+      <w:proofErr w:type="gramStart"/>
+      <w:r>
+        <w:t xml:space="preserve">after  </w:t>
+      </w:r>
+      <w:proofErr w:type="spellStart"/>
+      <w:r>
+        <w:t>aggregate</w:t>
+      </w:r>
+      <w:proofErr w:type="gramEnd"/>
+      <w:r>
+        <w:t>_throttling_factors_dict_old</w:t>
+      </w:r>
+      <w:proofErr w:type="spellEnd"/>
       <w:r>
         <w:t xml:space="preserve"> has been populated (that’s why it is not changed).  Additionally, </w:t>
       </w:r>
@@ -467,7 +636,15 @@
         <w:t xml:space="preserve">at present, </w:t>
       </w:r>
       <w:r>
-        <w:t xml:space="preserve">our throttling testing runfile </w:t>
+        <w:t xml:space="preserve">our throttling testing </w:t>
+      </w:r>
+      <w:proofErr w:type="spellStart"/>
+      <w:r>
+        <w:t>runfile</w:t>
+      </w:r>
+      <w:proofErr w:type="spellEnd"/>
+      <w:r>
+        <w:t xml:space="preserve"> </w:t>
       </w:r>
       <w:r>
         <w:rPr>
@@ -487,9 +664,11 @@
       <w:r>
         <w:t xml:space="preserve">That is why </w:t>
       </w:r>
+      <w:proofErr w:type="spellStart"/>
       <w:r>
         <w:t>preexp_dict</w:t>
       </w:r>
+      <w:proofErr w:type="spellEnd"/>
       <w:r>
         <w:t xml:space="preserve"> is unchanged between the files.</w:t>
       </w:r>
@@ -505,38 +684,56 @@
       <w:r>
         <w:t xml:space="preserve">In essence, the best thing to look at is the incremental throttling factors dictionary, and if one desires to compare the </w:t>
       </w:r>
+      <w:proofErr w:type="spellStart"/>
       <w:r>
         <w:t>aggregate_throttling_factors_dict</w:t>
       </w:r>
+      <w:proofErr w:type="spellEnd"/>
       <w:r>
         <w:t xml:space="preserve"> and </w:t>
       </w:r>
+      <w:proofErr w:type="spellStart"/>
       <w:r>
         <w:t>aggregate_throttling_factors_dict_old</w:t>
       </w:r>
+      <w:proofErr w:type="spellEnd"/>
       <w:r>
         <w:t xml:space="preserve">. </w:t>
       </w:r>
       <w:r>
         <w:t xml:space="preserve"> One could also compare </w:t>
       </w:r>
+      <w:proofErr w:type="spellStart"/>
       <w:r>
         <w:t>oEF_TOF_list</w:t>
       </w:r>
+      <w:proofErr w:type="spellEnd"/>
       <w:r>
         <w:t xml:space="preserve"> and </w:t>
       </w:r>
+      <w:proofErr w:type="spellStart"/>
       <w:r>
         <w:t>ptEF_list</w:t>
       </w:r>
+      <w:proofErr w:type="spellEnd"/>
       <w:r>
         <w:t xml:space="preserve">.  Here we see that </w:t>
       </w:r>
+      <w:proofErr w:type="spellStart"/>
       <w:r>
         <w:t>ptEF_list</w:t>
       </w:r>
-      <w:r>
-        <w:t xml:space="preserve"> for 6p0 is higher, because we are throttling up for it.</w:t>
+      <w:proofErr w:type="spellEnd"/>
+      <w:r>
+        <w:t xml:space="preserve"> for 6p0 is </w:t>
+      </w:r>
+      <w:proofErr w:type="gramStart"/>
+      <w:r>
+        <w:t>higher, because</w:t>
+      </w:r>
+      <w:proofErr w:type="gramEnd"/>
+      <w:r>
+        <w:t xml:space="preserve"> we are throttling up for it.</w:t>
       </w:r>
     </w:p>
     <w:sectPr>
@@ -766,6 +963,7 @@
     <w:lsdException w:name="HTML Sample" w:semiHidden="1" w:unhideWhenUsed="1"/>
     <w:lsdException w:name="HTML Typewriter" w:semiHidden="1" w:unhideWhenUsed="1"/>
     <w:lsdException w:name="HTML Variable" w:semiHidden="1" w:unhideWhenUsed="1"/>
+    <w:lsdException w:name="Normal Table" w:semiHidden="1" w:unhideWhenUsed="1"/>
     <w:lsdException w:name="annotation subject" w:semiHidden="1" w:unhideWhenUsed="1"/>
     <w:lsdException w:name="No List" w:semiHidden="1" w:unhideWhenUsed="1"/>
     <w:lsdException w:name="Outline List 1" w:semiHidden="1" w:unhideWhenUsed="1"/>
@@ -812,8 +1010,10 @@
     <w:lsdException w:name="Table Subtle 2" w:semiHidden="1" w:unhideWhenUsed="1"/>
     <w:lsdException w:name="Table Web 1" w:semiHidden="1" w:unhideWhenUsed="1"/>
     <w:lsdException w:name="Table Web 2" w:semiHidden="1" w:unhideWhenUsed="1"/>
+    <w:lsdException w:name="Table Web 3" w:semiHidden="1" w:unhideWhenUsed="1"/>
     <w:lsdException w:name="Balloon Text" w:semiHidden="1" w:unhideWhenUsed="1"/>
     <w:lsdException w:name="Table Grid" w:uiPriority="39"/>
+    <w:lsdException w:name="Table Theme" w:semiHidden="1" w:unhideWhenUsed="1"/>
     <w:lsdException w:name="Placeholder Text" w:semiHidden="1"/>
     <w:lsdException w:name="No Spacing" w:uiPriority="1" w:qFormat="1"/>
     <w:lsdException w:name="Light Shading" w:uiPriority="60"/>

</xml_diff>

<commit_message>
Some unit testing updating
</commit_message>
<xml_diff>
--- a/tests/SQERTSS_unit_tests/0-HowToUseTesting.docx
+++ b/tests/SQERTSS_unit_tests/0-HowToUseTesting.docx
@@ -24,15 +24,7 @@
         <w:t>kmcos</w:t>
       </w:r>
       <w:r>
-        <w:t xml:space="preserve"> installation to use, at present, because it requires a </w:t>
-      </w:r>
-      <w:proofErr w:type="spellStart"/>
-      <w:r>
-        <w:t>kmc_model</w:t>
-      </w:r>
-      <w:proofErr w:type="spellEnd"/>
-      <w:r>
-        <w:t>.</w:t>
+        <w:t xml:space="preserve"> installation to use, at present, because it requires a kmc_model.</w:t>
       </w:r>
       <w:r>
         <w:t xml:space="preserve"> </w:t>
@@ -40,24 +32,14 @@
       <w:r>
         <w:t>That is why we have a “</w:t>
       </w:r>
-      <w:proofErr w:type="spellStart"/>
       <w:r>
         <w:t>throttling_</w:t>
       </w:r>
       <w:r>
         <w:t>test_reaction_local_smart</w:t>
       </w:r>
-      <w:proofErr w:type="spellEnd"/>
-      <w:r>
-        <w:t xml:space="preserve">” which </w:t>
-      </w:r>
-      <w:proofErr w:type="gramStart"/>
-      <w:r>
-        <w:t>actually has</w:t>
-      </w:r>
-      <w:proofErr w:type="gramEnd"/>
-      <w:r>
-        <w:t xml:space="preserve"> a </w:t>
+      <w:r>
+        <w:t xml:space="preserve">” which actually has a </w:t>
       </w:r>
       <w:r>
         <w:t>kmcos</w:t>
@@ -99,56 +81,38 @@
         <w:t>)</w:t>
       </w:r>
       <w:r>
-        <w:t xml:space="preserve">. Then, currently, one goes inside </w:t>
-      </w:r>
-      <w:proofErr w:type="gramStart"/>
-      <w:r>
-        <w:t xml:space="preserve">the </w:t>
+        <w:t xml:space="preserve">. Then, currently, one goes inside the </w:t>
       </w:r>
       <w:r>
         <w:t xml:space="preserve"> </w:t>
       </w:r>
       <w:r>
-        <w:t>directory</w:t>
-      </w:r>
-      <w:proofErr w:type="gramEnd"/>
-      <w:r>
-        <w:t xml:space="preserve"> \</w:t>
-      </w:r>
-      <w:proofErr w:type="spellStart"/>
-      <w:r>
-        <w:t>throttling_</w:t>
+        <w:t>directory \throttling_</w:t>
       </w:r>
       <w:r>
         <w:t>test_reaction_local_smart</w:t>
       </w:r>
-      <w:proofErr w:type="spellEnd"/>
       <w:r>
         <w:t>\ and types “python runPytestDriver.py” or “python  runUnitTesterSG.py”.</w:t>
       </w:r>
     </w:p>
     <w:p>
       <w:r>
+        <w:t>F</w:t>
+      </w:r>
+      <w:r>
+        <w:t>or test_0.py of SQERTSS_unit_tests a failure has been observed due to the different systems exporting the xml differently. So test_0.py can fail due to this reason. If the other tests are passing, you should not worry about it.  However, you can replace throttling_test_reaction_expected_xml.xml with the calculated result string txt to return the test to passing</w:t>
+      </w:r>
+    </w:p>
+    <w:p>
+      <w:r>
         <w:t xml:space="preserve">Cases 11 through 19 are solved manually inside </w:t>
       </w:r>
-      <w:proofErr w:type="gramStart"/>
       <w:r>
         <w:t>0-201101_ManualExamples.xlsx</w:t>
       </w:r>
       <w:r>
-        <w:t xml:space="preserve">  and</w:t>
-      </w:r>
-      <w:proofErr w:type="gramEnd"/>
-      <w:r>
-        <w:t xml:space="preserve"> are solved for the case that </w:t>
-      </w:r>
-      <w:proofErr w:type="spellStart"/>
-      <w:r>
-        <w:t>FFP_roof</w:t>
-      </w:r>
-      <w:proofErr w:type="spellEnd"/>
-      <w:r>
-        <w:t xml:space="preserve"> = None</w:t>
+        <w:t xml:space="preserve">  and are solved for the case that FFP_roof = None</w:t>
       </w:r>
       <w:r>
         <w:t xml:space="preserve"> (</w:t>
@@ -157,15 +121,7 @@
         <w:t xml:space="preserve">for the case where there is </w:t>
       </w:r>
       <w:r>
-        <w:t xml:space="preserve">no </w:t>
-      </w:r>
-      <w:proofErr w:type="spellStart"/>
-      <w:r>
-        <w:t>FFP_roof</w:t>
-      </w:r>
-      <w:proofErr w:type="spellEnd"/>
-      <w:r>
-        <w:t>).</w:t>
+        <w:t>no FFP_roof).</w:t>
       </w:r>
     </w:p>
     <w:p>
@@ -248,18 +204,10 @@
         <w:t xml:space="preserve"> bash_</w:t>
       </w:r>
       <w:r>
-        <w:t>test_throttling.sh</w:t>
-      </w:r>
-      <w:proofErr w:type="gramStart"/>
-      <w:r>
-        <w:t>”</w:t>
-      </w:r>
-      <w:r>
-        <w:t xml:space="preserve"> .</w:t>
-      </w:r>
-      <w:proofErr w:type="gramEnd"/>
-      <w:r>
-        <w:t xml:space="preserve"> This is a </w:t>
+        <w:t>test_throttling.sh”</w:t>
+      </w:r>
+      <w:r>
+        <w:t xml:space="preserve"> . This is a </w:t>
       </w:r>
       <w:r>
         <w:t>bash scripting file that runs (currently) cases 1 through 7 at one time.</w:t>
@@ -274,29 +222,13 @@
         </w:numPr>
       </w:pPr>
       <w:r>
-        <w:t xml:space="preserve">There is a zip file of testing files that was created before </w:t>
-      </w:r>
-      <w:proofErr w:type="spellStart"/>
-      <w:r>
-        <w:t>UnitTesterSG</w:t>
-      </w:r>
-      <w:proofErr w:type="spellEnd"/>
-      <w:r>
-        <w:t xml:space="preserve"> </w:t>
+        <w:t xml:space="preserve">There is a zip file of testing files that was created before UnitTesterSG </w:t>
       </w:r>
       <w:r>
         <w:t xml:space="preserve">calls </w:t>
       </w:r>
       <w:r>
-        <w:t xml:space="preserve">incorporation. Those are considered deprecated since now we have </w:t>
-      </w:r>
-      <w:proofErr w:type="spellStart"/>
-      <w:r>
-        <w:t>UnitTesterSG</w:t>
-      </w:r>
-      <w:proofErr w:type="spellEnd"/>
-      <w:r>
-        <w:t xml:space="preserve"> </w:t>
+        <w:t xml:space="preserve">incorporation. Those are considered deprecated since now we have UnitTesterSG </w:t>
       </w:r>
       <w:r>
         <w:t xml:space="preserve">compatible </w:t>
@@ -323,13 +255,8 @@
         <w:t xml:space="preserve"> code</w:t>
       </w:r>
       <w:r>
-        <w:t xml:space="preserve"> with </w:t>
-      </w:r>
-      <w:proofErr w:type="spellStart"/>
-      <w:r>
-        <w:t>UnitTesterSG</w:t>
-      </w:r>
-      <w:proofErr w:type="spellEnd"/>
+        <w:t xml:space="preserve"> with UnitTesterSG</w:t>
+      </w:r>
       <w:r>
         <w:t xml:space="preserve"> is</w:t>
       </w:r>
@@ -337,11 +264,7 @@
         <w:t xml:space="preserve"> run (currently) by </w:t>
       </w:r>
       <w:r>
-        <w:t xml:space="preserve">in one of several ways. The individual test files can be run separately, but the intended way of use is </w:t>
-      </w:r>
-      <w:proofErr w:type="gramStart"/>
-      <w:r>
-        <w:t xml:space="preserve">to </w:t>
+        <w:t xml:space="preserve">in one of several ways. The individual test files can be run separately, but the intended way of use is to </w:t>
       </w:r>
       <w:r>
         <w:t xml:space="preserve"> navigat</w:t>
@@ -349,18 +272,15 @@
       <w:r>
         <w:t>e</w:t>
       </w:r>
-      <w:proofErr w:type="gramEnd"/>
       <w:r>
         <w:t xml:space="preserve"> one directory higher up than \</w:t>
       </w:r>
-      <w:proofErr w:type="spellStart"/>
       <w:r>
         <w:t>throttling_</w:t>
       </w:r>
       <w:r>
         <w:t>test_reaction_local_smart</w:t>
       </w:r>
-      <w:proofErr w:type="spellEnd"/>
       <w:r>
         <w:t>\ and typing “</w:t>
       </w:r>
@@ -391,11 +311,9 @@
       <w:r>
         <w:t>_</w:t>
       </w:r>
-      <w:proofErr w:type="spellStart"/>
       <w:r>
         <w:t>test_reaction_local_smart</w:t>
       </w:r>
-      <w:proofErr w:type="spellEnd"/>
       <w:r>
         <w:t xml:space="preserve">\ and </w:t>
       </w:r>
@@ -439,23 +357,7 @@
         </w:numPr>
       </w:pPr>
       <w:r>
-        <w:t xml:space="preserve">The newer testing code uses </w:t>
-      </w:r>
-      <w:proofErr w:type="spellStart"/>
-      <w:r>
-        <w:t>UnitTesterSG</w:t>
-      </w:r>
-      <w:proofErr w:type="spellEnd"/>
-      <w:r>
-        <w:t xml:space="preserve"> and the export import library, which has some advantages and disadvantages. Some of the description in the below points is </w:t>
-      </w:r>
-      <w:proofErr w:type="gramStart"/>
-      <w:r>
-        <w:t>really about</w:t>
-      </w:r>
-      <w:proofErr w:type="gramEnd"/>
-      <w:r>
-        <w:t xml:space="preserve"> describing how the export import library works, in this context.  </w:t>
+        <w:t xml:space="preserve">The newer testing code uses UnitTesterSG and the export import library, which has some advantages and disadvantages. Some of the description in the below points is really about describing how the export import library works, in this context.  </w:t>
       </w:r>
     </w:p>
     <w:p>
@@ -467,31 +369,7 @@
         </w:numPr>
       </w:pPr>
       <w:r>
-        <w:t xml:space="preserve">If we look for example at test_throttle_case_11_params.txt, this has a variety of variables defined that will become loaded into the throttling </w:t>
-      </w:r>
-      <w:proofErr w:type="spellStart"/>
-      <w:r>
-        <w:t>globals</w:t>
-      </w:r>
-      <w:proofErr w:type="spellEnd"/>
-      <w:r>
-        <w:t xml:space="preserve"> module. That is basically what the export import library does: it saves parameters from a </w:t>
-      </w:r>
-      <w:proofErr w:type="spellStart"/>
-      <w:r>
-        <w:t>globals</w:t>
-      </w:r>
-      <w:proofErr w:type="spellEnd"/>
-      <w:r>
-        <w:t xml:space="preserve"> module (during runtime) and it loads parameters into a </w:t>
-      </w:r>
-      <w:proofErr w:type="spellStart"/>
-      <w:r>
-        <w:t>globals</w:t>
-      </w:r>
-      <w:proofErr w:type="spellEnd"/>
-      <w:r>
-        <w:t xml:space="preserve"> module when somebody wants to restart (or in this case, test) a simulation/code.</w:t>
+        <w:t>If we look for example at test_throttle_case_11_params.txt, this has a variety of variables defined that will become loaded into the throttling globals module. That is basically what the export import library does: it saves parameters from a globals module (during runtime) and it loads parameters into a globals module when somebody wants to restart (or in this case, test) a simulation/code.</w:t>
       </w:r>
     </w:p>
     <w:p>
@@ -503,15 +381,7 @@
         </w:numPr>
       </w:pPr>
       <w:r>
-        <w:t xml:space="preserve">It is worth noting that the throttling </w:t>
-      </w:r>
-      <w:proofErr w:type="spellStart"/>
-      <w:r>
-        <w:t>globals</w:t>
-      </w:r>
-      <w:proofErr w:type="spellEnd"/>
-      <w:r>
-        <w:t xml:space="preserve"> module does define many variables when it is 1</w:t>
+        <w:t>It is worth noting that the throttling globals module does define many variables when it is 1</w:t>
       </w:r>
       <w:r>
         <w:rPr>
@@ -532,13 +402,12 @@
         </w:numPr>
       </w:pPr>
       <w:r>
+        <w:lastRenderedPageBreak/>
         <w:t xml:space="preserve">within test_throttle_case_11_params.txt, we have </w:t>
       </w:r>
-      <w:proofErr w:type="spellStart"/>
       <w:r>
         <w:t>aggregate_throttling_factors_dict_old</w:t>
       </w:r>
-      <w:proofErr w:type="spellEnd"/>
       <w:r>
         <w:t xml:space="preserve">. </w:t>
       </w:r>
@@ -555,41 +424,26 @@
         </w:numPr>
       </w:pPr>
       <w:r>
-        <w:lastRenderedPageBreak/>
         <w:t xml:space="preserve">within test_throttle_case_11_params_out.txt we have </w:t>
       </w:r>
-      <w:proofErr w:type="spellStart"/>
       <w:r>
         <w:t>incremental_throttling_factors_dict</w:t>
       </w:r>
-      <w:proofErr w:type="spellEnd"/>
       <w:r>
         <w:t xml:space="preserve"> which shows that reaction 6p0 is being throttled up. </w:t>
       </w:r>
       <w:r>
         <w:t xml:space="preserve">Note that in this file </w:t>
       </w:r>
-      <w:proofErr w:type="spellStart"/>
       <w:r>
         <w:t>aggregate_throttling_factors</w:t>
       </w:r>
-      <w:proofErr w:type="spellEnd"/>
-      <w:r>
-        <w:t xml:space="preserve"> is shown to </w:t>
-      </w:r>
-      <w:proofErr w:type="gramStart"/>
-      <w:r>
-        <w:t>have  a</w:t>
-      </w:r>
-      <w:proofErr w:type="gramEnd"/>
-      <w:r>
-        <w:t xml:space="preserve"> higher factor for reaction 6p0 relative to  </w:t>
-      </w:r>
-      <w:proofErr w:type="spellStart"/>
+      <w:r>
+        <w:t xml:space="preserve"> is shown to have  a higher factor for reaction 6p0 relative to  </w:t>
+      </w:r>
       <w:r>
         <w:t>aggregate_throttling_factors_dict_old</w:t>
       </w:r>
-      <w:proofErr w:type="spellEnd"/>
       <w:r>
         <w:t xml:space="preserve"> of this file. </w:t>
       </w:r>
@@ -603,32 +457,14 @@
         </w:numPr>
       </w:pPr>
       <w:r>
-        <w:t xml:space="preserve">Our testing </w:t>
-      </w:r>
-      <w:proofErr w:type="spellStart"/>
-      <w:r>
-        <w:t>runfile</w:t>
-      </w:r>
-      <w:proofErr w:type="spellEnd"/>
-      <w:r>
-        <w:t xml:space="preserve"> </w:t>
-      </w:r>
-      <w:r>
-        <w:t xml:space="preserve">occurs at a step in the algorithm </w:t>
-      </w:r>
-      <w:proofErr w:type="gramStart"/>
-      <w:r>
-        <w:t xml:space="preserve">after  </w:t>
-      </w:r>
-      <w:proofErr w:type="spellStart"/>
-      <w:r>
-        <w:t>aggregate</w:t>
-      </w:r>
-      <w:proofErr w:type="gramEnd"/>
-      <w:r>
-        <w:t>_throttling_factors_dict_old</w:t>
-      </w:r>
-      <w:proofErr w:type="spellEnd"/>
+        <w:t xml:space="preserve">Our testing runfile </w:t>
+      </w:r>
+      <w:r>
+        <w:t xml:space="preserve">occurs at a step in the algorithm after  </w:t>
+      </w:r>
+      <w:r>
+        <w:t>aggregate_throttling_factors_dict_old</w:t>
+      </w:r>
       <w:r>
         <w:t xml:space="preserve"> has been populated (that’s why it is not changed).  Additionally, </w:t>
       </w:r>
@@ -636,15 +472,7 @@
         <w:t xml:space="preserve">at present, </w:t>
       </w:r>
       <w:r>
-        <w:t xml:space="preserve">our throttling testing </w:t>
-      </w:r>
-      <w:proofErr w:type="spellStart"/>
-      <w:r>
-        <w:t>runfile</w:t>
-      </w:r>
-      <w:proofErr w:type="spellEnd"/>
-      <w:r>
-        <w:t xml:space="preserve"> </w:t>
+        <w:t xml:space="preserve">our throttling testing runfile </w:t>
       </w:r>
       <w:r>
         <w:rPr>
@@ -664,11 +492,9 @@
       <w:r>
         <w:t xml:space="preserve">That is why </w:t>
       </w:r>
-      <w:proofErr w:type="spellStart"/>
       <w:r>
         <w:t>preexp_dict</w:t>
       </w:r>
-      <w:proofErr w:type="spellEnd"/>
       <w:r>
         <w:t xml:space="preserve"> is unchanged between the files.</w:t>
       </w:r>
@@ -684,56 +510,38 @@
       <w:r>
         <w:t xml:space="preserve">In essence, the best thing to look at is the incremental throttling factors dictionary, and if one desires to compare the </w:t>
       </w:r>
-      <w:proofErr w:type="spellStart"/>
       <w:r>
         <w:t>aggregate_throttling_factors_dict</w:t>
       </w:r>
-      <w:proofErr w:type="spellEnd"/>
       <w:r>
         <w:t xml:space="preserve"> and </w:t>
       </w:r>
-      <w:proofErr w:type="spellStart"/>
       <w:r>
         <w:t>aggregate_throttling_factors_dict_old</w:t>
       </w:r>
-      <w:proofErr w:type="spellEnd"/>
       <w:r>
         <w:t xml:space="preserve">. </w:t>
       </w:r>
       <w:r>
         <w:t xml:space="preserve"> One could also compare </w:t>
       </w:r>
-      <w:proofErr w:type="spellStart"/>
       <w:r>
         <w:t>oEF_TOF_list</w:t>
       </w:r>
-      <w:proofErr w:type="spellEnd"/>
       <w:r>
         <w:t xml:space="preserve"> and </w:t>
       </w:r>
-      <w:proofErr w:type="spellStart"/>
       <w:r>
         <w:t>ptEF_list</w:t>
       </w:r>
-      <w:proofErr w:type="spellEnd"/>
       <w:r>
         <w:t xml:space="preserve">.  Here we see that </w:t>
       </w:r>
-      <w:proofErr w:type="spellStart"/>
       <w:r>
         <w:t>ptEF_list</w:t>
       </w:r>
-      <w:proofErr w:type="spellEnd"/>
-      <w:r>
-        <w:t xml:space="preserve"> for 6p0 is </w:t>
-      </w:r>
-      <w:proofErr w:type="gramStart"/>
-      <w:r>
-        <w:t>higher, because</w:t>
-      </w:r>
-      <w:proofErr w:type="gramEnd"/>
-      <w:r>
-        <w:t xml:space="preserve"> we are throttling up for it.</w:t>
+      <w:r>
+        <w:t xml:space="preserve"> for 6p0 is higher, because we are throttling up for it.</w:t>
       </w:r>
     </w:p>
     <w:sectPr>

</xml_diff>